<commit_message>
[VM:timothy.queen@7/16/2014 9:12:52 AM] updated for phase ii
git-tfs-id: [https://tfs.omnicloud.local/tfs/cco%20program/]$/eCoaching_V2;C13643
</commit_message>
<xml_diff>
--- a/Project Management/CCO OY2_eCoaching Log Architecture Notebook.docx
+++ b/Project Management/CCO OY2_eCoaching Log Architecture Notebook.docx
@@ -3,8 +3,6 @@
 <w:document xmlns:wpc="http://schemas.microsoft.com/office/word/2010/wordprocessingCanvas" xmlns:mc="http://schemas.openxmlformats.org/markup-compatibility/2006" xmlns:o="urn:schemas-microsoft-com:office:office" xmlns:r="http://schemas.openxmlformats.org/officeDocument/2006/relationships" xmlns:m="http://schemas.openxmlformats.org/officeDocument/2006/math" xmlns:v="urn:schemas-microsoft-com:vml" xmlns:wp14="http://schemas.microsoft.com/office/word/2010/wordprocessingDrawing" xmlns:wp="http://schemas.openxmlformats.org/drawingml/2006/wordprocessingDrawing" xmlns:w10="urn:schemas-microsoft-com:office:word" xmlns:w="http://schemas.openxmlformats.org/wordprocessingml/2006/main" xmlns:w14="http://schemas.microsoft.com/office/word/2010/wordml" xmlns:wpg="http://schemas.microsoft.com/office/word/2010/wordprocessingGroup" xmlns:wpi="http://schemas.microsoft.com/office/word/2010/wordprocessingInk" xmlns:wne="http://schemas.microsoft.com/office/word/2006/wordml" xmlns:wps="http://schemas.microsoft.com/office/word/2010/wordprocessingShape" mc:Ignorable="w14 wp14">
   <w:body>
     <w:p>
-      <w:bookmarkStart w:id="0" w:name="_GoBack"/>
-      <w:bookmarkEnd w:id="0"/>
       <w:r>
         <w:rPr>
           <w:noProof/>
@@ -299,6 +297,9 @@
             <w:pPr>
               <w:pStyle w:val="Tabletext1"/>
             </w:pPr>
+            <w:r>
+              <w:t>2.1</w:t>
+            </w:r>
           </w:p>
         </w:tc>
         <w:tc>
@@ -309,6 +310,9 @@
             <w:pPr>
               <w:pStyle w:val="Tabletext1"/>
             </w:pPr>
+            <w:r>
+              <w:t>7/16/14</w:t>
+            </w:r>
           </w:p>
         </w:tc>
         <w:tc>
@@ -319,6 +323,9 @@
             <w:pPr>
               <w:pStyle w:val="Tabletext1"/>
             </w:pPr>
+            <w:r>
+              <w:t>Updated for Supervisor and Quality eCL</w:t>
+            </w:r>
           </w:p>
         </w:tc>
       </w:tr>
@@ -1976,11 +1983,22 @@
       </w:r>
     </w:p>
     <w:p>
-      <w:fldSimple w:instr=" SUBJECT  \* MERGEFORMAT ">
-        <w:r>
-          <w:t>&lt;Project Name&gt;</w:t>
-        </w:r>
-      </w:fldSimple>
+      <w:r>
+        <w:lastRenderedPageBreak/>
+        <w:fldChar w:fldCharType="begin"/>
+      </w:r>
+      <w:r>
+        <w:instrText xml:space="preserve"> SUBJECT  \* MERGEFORMAT </w:instrText>
+      </w:r>
+      <w:r>
+        <w:fldChar w:fldCharType="separate"/>
+      </w:r>
+      <w:r>
+        <w:t>&lt;Project Name&gt;</w:t>
+      </w:r>
+      <w:r>
+        <w:fldChar w:fldCharType="end"/>
+      </w:r>
     </w:p>
     <w:p>
       <w:pPr>
@@ -2098,88 +2116,129 @@
       <w:pPr>
         <w:pStyle w:val="Heading1"/>
       </w:pPr>
-      <w:bookmarkStart w:id="1" w:name="_Toc385403735"/>
-      <w:bookmarkStart w:id="2" w:name="_Toc436203377"/>
-      <w:bookmarkStart w:id="3" w:name="_Toc452813577"/>
+      <w:bookmarkStart w:id="0" w:name="_Toc385403735"/>
+      <w:bookmarkStart w:id="1" w:name="_Toc436203377"/>
+      <w:bookmarkStart w:id="2" w:name="_Toc452813577"/>
       <w:r>
         <w:t>Purpose</w:t>
       </w:r>
+      <w:bookmarkEnd w:id="0"/>
+    </w:p>
+    <w:p>
+      <w:r>
+        <w:t>This document describes the philosophy, decisions, constraints, justifications, significant elements, and any other overarching aspects of the system that shape the design and implementation.</w:t>
+      </w:r>
+    </w:p>
+    <w:p/>
+    <w:p>
+      <w:r>
+        <w:t xml:space="preserve">The </w:t>
+      </w:r>
+      <w:r>
+        <w:t>eCoaching Log</w:t>
+      </w:r>
+      <w:r>
+        <w:t xml:space="preserve"> is designed to pr</w:t>
+      </w:r>
+      <w:r>
+        <w:t>ovide quality feedback</w:t>
+      </w:r>
+      <w:r>
+        <w:t xml:space="preserve"> at all levels of the Contact Center</w:t>
+      </w:r>
+      <w:r>
+        <w:t xml:space="preserve"> Operations</w:t>
+      </w:r>
+      <w:r>
+        <w:t xml:space="preserve"> (</w:t>
+      </w:r>
+      <w:r>
+        <w:t>CCO</w:t>
+      </w:r>
+      <w:r>
+        <w:t xml:space="preserve">) </w:t>
+      </w:r>
+    </w:p>
+    <w:p>
+      <w:pPr>
+        <w:pStyle w:val="ListParagraph"/>
+        <w:numPr>
+          <w:ilvl w:val="0"/>
+          <w:numId w:val="11"/>
+        </w:numPr>
+      </w:pPr>
+      <w:r>
+        <w:t>Phone and Alternate C</w:t>
+      </w:r>
+      <w:r>
+        <w:t>hannels Customer Service Representatives (CSRs)</w:t>
+      </w:r>
+      <w:r>
+        <w:t>, including Advanced Resolution Center, Web Chat, Wri</w:t>
+      </w:r>
+      <w:r>
+        <w:t>tten Correspondence and Email</w:t>
+      </w:r>
+    </w:p>
+    <w:p>
+      <w:pPr>
+        <w:pStyle w:val="ListParagraph"/>
+        <w:numPr>
+          <w:ilvl w:val="0"/>
+          <w:numId w:val="11"/>
+        </w:numPr>
+      </w:pPr>
+      <w:r>
+        <w:t>Supervisors of CSRs</w:t>
+      </w:r>
+    </w:p>
+    <w:p>
+      <w:pPr>
+        <w:pStyle w:val="ListParagraph"/>
+        <w:numPr>
+          <w:ilvl w:val="0"/>
+          <w:numId w:val="11"/>
+        </w:numPr>
+      </w:pPr>
+      <w:r>
+        <w:t>Quality Specialists</w:t>
+      </w:r>
+    </w:p>
+    <w:p>
+      <w:r>
+        <w:t xml:space="preserve">The </w:t>
+      </w:r>
+      <w:r>
+        <w:t>coaching log</w:t>
+      </w:r>
+      <w:r>
+        <w:t xml:space="preserve"> builds on our goal of continuous improvement to achieve su</w:t>
+      </w:r>
+      <w:r>
+        <w:t xml:space="preserve">stainable results.  </w:t>
+      </w:r>
+      <w:bookmarkStart w:id="3" w:name="_Toc385403736"/>
       <w:bookmarkEnd w:id="1"/>
-    </w:p>
-    <w:p>
-      <w:r>
-        <w:t>This document describes the philosophy, decisions, constraints, justifications, significant elements, and any other overarching aspects of the system that shape the design and implementation.</w:t>
-      </w:r>
+      <w:bookmarkEnd w:id="2"/>
     </w:p>
     <w:p/>
     <w:p>
       <w:r>
-        <w:t xml:space="preserve">The </w:t>
-      </w:r>
-      <w:r>
-        <w:t>eCoaching Log</w:t>
-      </w:r>
-      <w:r>
-        <w:t xml:space="preserve"> is designed to pr</w:t>
-      </w:r>
-      <w:r>
-        <w:t>ovide quality feedback</w:t>
-      </w:r>
-      <w:r>
-        <w:t xml:space="preserve"> at all levels of the Contact Center</w:t>
-      </w:r>
-      <w:r>
-        <w:t xml:space="preserve"> Operations</w:t>
-      </w:r>
-      <w:r>
-        <w:t xml:space="preserve"> (</w:t>
-      </w:r>
-      <w:r>
-        <w:t>CCO</w:t>
-      </w:r>
-      <w:r>
-        <w:t xml:space="preserve">) for </w:t>
-      </w:r>
-      <w:r>
-        <w:t>the Phone and Alternate C</w:t>
-      </w:r>
-      <w:r>
-        <w:t>hannels Customer Service Representatives (CSRs)</w:t>
-      </w:r>
-      <w:r>
-        <w:t xml:space="preserve">, including Advanced Resolution Center, Web Chat, Written Correspondence and Email.  The </w:t>
-      </w:r>
-      <w:r>
-        <w:t>coaching log</w:t>
-      </w:r>
-      <w:r>
-        <w:t xml:space="preserve"> builds on our goal of continuous improvement to achieve su</w:t>
-      </w:r>
-      <w:r>
-        <w:t xml:space="preserve">stainable results.  </w:t>
-      </w:r>
-      <w:bookmarkStart w:id="4" w:name="_Toc385403736"/>
-      <w:bookmarkEnd w:id="2"/>
+        <w:t xml:space="preserve">Architectural </w:t>
+      </w:r>
+      <w:r>
+        <w:t>g</w:t>
+      </w:r>
+      <w:r>
+        <w:t xml:space="preserve">oals and </w:t>
+      </w:r>
+      <w:r>
+        <w:t>p</w:t>
+      </w:r>
+      <w:r>
+        <w:t>hilosophy</w:t>
+      </w:r>
       <w:bookmarkEnd w:id="3"/>
-    </w:p>
-    <w:p/>
-    <w:p>
-      <w:r>
-        <w:t xml:space="preserve">Architectural </w:t>
-      </w:r>
-      <w:r>
-        <w:t>g</w:t>
-      </w:r>
-      <w:r>
-        <w:t xml:space="preserve">oals and </w:t>
-      </w:r>
-      <w:r>
-        <w:t>p</w:t>
-      </w:r>
-      <w:r>
-        <w:t>hilosophy</w:t>
-      </w:r>
-      <w:bookmarkEnd w:id="4"/>
     </w:p>
     <w:p>
       <w:pPr>
@@ -2234,7 +2293,7 @@
       <w:pPr>
         <w:pStyle w:val="Heading1"/>
       </w:pPr>
-      <w:bookmarkStart w:id="5" w:name="_Toc385403737"/>
+      <w:bookmarkStart w:id="4" w:name="_Toc385403737"/>
       <w:r>
         <w:t xml:space="preserve">Assumptions and </w:t>
       </w:r>
@@ -2244,7 +2303,7 @@
       <w:r>
         <w:t>ependencies</w:t>
       </w:r>
-      <w:bookmarkEnd w:id="5"/>
+      <w:bookmarkEnd w:id="4"/>
     </w:p>
     <w:p>
       <w:pPr>
@@ -2254,11 +2313,11 @@
           <w:numId w:val="1"/>
         </w:numPr>
       </w:pPr>
-      <w:bookmarkStart w:id="6" w:name="_Toc385403738"/>
+      <w:bookmarkStart w:id="5" w:name="_Toc385403738"/>
       <w:r>
         <w:t>Assumptions</w:t>
       </w:r>
-      <w:bookmarkEnd w:id="6"/>
+      <w:bookmarkEnd w:id="5"/>
     </w:p>
     <w:p>
       <w:pPr>
@@ -2282,11 +2341,11 @@
           <w:numId w:val="1"/>
         </w:numPr>
       </w:pPr>
-      <w:bookmarkStart w:id="7" w:name="_Toc385403739"/>
+      <w:bookmarkStart w:id="6" w:name="_Toc385403739"/>
       <w:r>
         <w:t>Dependencies</w:t>
       </w:r>
-      <w:bookmarkEnd w:id="7"/>
+      <w:bookmarkEnd w:id="6"/>
     </w:p>
     <w:p>
       <w:pPr>
@@ -2343,12 +2402,23 @@
         <w:t>PeopleSoft</w:t>
       </w:r>
     </w:p>
+    <w:p>
+      <w:pPr>
+        <w:numPr>
+          <w:ilvl w:val="1"/>
+          <w:numId w:val="4"/>
+        </w:numPr>
+      </w:pPr>
+      <w:r>
+        <w:t>ETS</w:t>
+      </w:r>
+    </w:p>
     <w:p/>
     <w:p>
       <w:pPr>
         <w:pStyle w:val="Heading1"/>
       </w:pPr>
-      <w:bookmarkStart w:id="8" w:name="_Toc385403740"/>
+      <w:bookmarkStart w:id="7" w:name="_Toc385403740"/>
       <w:r>
         <w:t xml:space="preserve">Architecturally </w:t>
       </w:r>
@@ -2364,47 +2434,47 @@
       <w:r>
         <w:t>equirements</w:t>
       </w:r>
+      <w:bookmarkEnd w:id="7"/>
+    </w:p>
+    <w:p>
+      <w:r>
+        <w:t xml:space="preserve">All requirements for the </w:t>
+      </w:r>
+      <w:r>
+        <w:t>eCoaching log</w:t>
+      </w:r>
+      <w:r>
+        <w:t xml:space="preserve"> can be found in Version Manager</w:t>
+      </w:r>
+      <w:r>
+        <w:t xml:space="preserve">.  No requirements are defined </w:t>
+      </w:r>
+      <w:r>
+        <w:t>as architecturally significant.</w:t>
+      </w:r>
+    </w:p>
+    <w:p/>
+    <w:p>
+      <w:pPr>
+        <w:pStyle w:val="Heading1"/>
+      </w:pPr>
+      <w:bookmarkStart w:id="8" w:name="_Toc385403741"/>
+      <w:r>
+        <w:t xml:space="preserve">Decisions, </w:t>
+      </w:r>
+      <w:r>
+        <w:t>c</w:t>
+      </w:r>
+      <w:r>
+        <w:t xml:space="preserve">onstraints, and </w:t>
+      </w:r>
+      <w:r>
+        <w:t>j</w:t>
+      </w:r>
+      <w:r>
+        <w:t>ustifications</w:t>
+      </w:r>
       <w:bookmarkEnd w:id="8"/>
-    </w:p>
-    <w:p>
-      <w:r>
-        <w:t xml:space="preserve">All requirements for the </w:t>
-      </w:r>
-      <w:r>
-        <w:t>eCoaching log</w:t>
-      </w:r>
-      <w:r>
-        <w:t xml:space="preserve"> can be found in Version Manager</w:t>
-      </w:r>
-      <w:r>
-        <w:t xml:space="preserve">.  No requirements are defined </w:t>
-      </w:r>
-      <w:r>
-        <w:t>as architecturally significant.</w:t>
-      </w:r>
-    </w:p>
-    <w:p/>
-    <w:p>
-      <w:pPr>
-        <w:pStyle w:val="Heading1"/>
-      </w:pPr>
-      <w:bookmarkStart w:id="9" w:name="_Toc385403741"/>
-      <w:r>
-        <w:t xml:space="preserve">Decisions, </w:t>
-      </w:r>
-      <w:r>
-        <w:t>c</w:t>
-      </w:r>
-      <w:r>
-        <w:t xml:space="preserve">onstraints, and </w:t>
-      </w:r>
-      <w:r>
-        <w:t>j</w:t>
-      </w:r>
-      <w:r>
-        <w:t>ustifications</w:t>
-      </w:r>
-      <w:bookmarkEnd w:id="9"/>
     </w:p>
     <w:tbl>
       <w:tblPr>
@@ -2522,7 +2592,11 @@
           </w:tcPr>
           <w:p>
             <w:r>
-              <w:t>Keep all pages simple to walk the user through the steps needed to complete a transaction. Utilize plain writing. Use clear headings and subheadings.</w:t>
+              <w:t xml:space="preserve">Keep all pages simple to walk the user through the steps needed to complete a transaction. Utilize plain writing. </w:t>
+            </w:r>
+            <w:r>
+              <w:lastRenderedPageBreak/>
+              <w:t>Use clear headings and subheadings.</w:t>
             </w:r>
           </w:p>
           <w:p/>
@@ -2534,6 +2608,7 @@
           </w:tcPr>
           <w:p>
             <w:r>
+              <w:lastRenderedPageBreak/>
               <w:t>Supports usability Quality Attribute.</w:t>
             </w:r>
           </w:p>
@@ -2547,11 +2622,8 @@
           </w:tcPr>
           <w:p>
             <w:r>
-              <w:t xml:space="preserve">The user interface should be consistent across all pages; </w:t>
-            </w:r>
-            <w:r>
               <w:lastRenderedPageBreak/>
-              <w:t xml:space="preserve">page layout, fonts, colors, etc. This can be accomplished through the use of Cascading style sheets (CSS) and Master pages.  </w:t>
+              <w:t xml:space="preserve">The user interface should be consistent across all pages; page layout, fonts, colors, etc. This can be accomplished through the use of Cascading style sheets (CSS) and Master pages.  </w:t>
             </w:r>
           </w:p>
         </w:tc>
@@ -2562,13 +2634,11 @@
           </w:tcPr>
           <w:p>
             <w:r>
-              <w:lastRenderedPageBreak/>
               <w:t>The use of style sheets improves page rendering.</w:t>
             </w:r>
           </w:p>
           <w:p>
             <w:r>
-              <w:lastRenderedPageBreak/>
               <w:t>Usability Quality Attribute</w:t>
             </w:r>
           </w:p>
@@ -2583,7 +2653,6 @@
           </w:tcPr>
           <w:p>
             <w:r>
-              <w:lastRenderedPageBreak/>
               <w:t>Session lifetime should be limited to conform to program security requirements.  Session termination will route the user a timed-out message and prevent page back</w:t>
             </w:r>
           </w:p>
@@ -2711,14 +2780,14 @@
       <w:pPr>
         <w:pStyle w:val="Heading1"/>
       </w:pPr>
-      <w:bookmarkStart w:id="10" w:name="_Toc385403742"/>
+      <w:bookmarkStart w:id="9" w:name="_Toc385403742"/>
       <w:r>
         <w:t xml:space="preserve">Architectural </w:t>
       </w:r>
       <w:r>
         <w:t>patterns</w:t>
       </w:r>
-      <w:bookmarkEnd w:id="10"/>
+      <w:bookmarkEnd w:id="9"/>
     </w:p>
     <w:p>
       <w:pPr>
@@ -3084,7 +3153,7 @@
       <w:pPr>
         <w:pStyle w:val="Heading1"/>
       </w:pPr>
-      <w:bookmarkStart w:id="11" w:name="_Toc385403743"/>
+      <w:bookmarkStart w:id="10" w:name="_Toc385403743"/>
       <w:r>
         <w:t xml:space="preserve">Key </w:t>
       </w:r>
@@ -3094,7 +3163,7 @@
       <w:r>
         <w:t>bstractions</w:t>
       </w:r>
-      <w:bookmarkEnd w:id="11"/>
+      <w:bookmarkEnd w:id="10"/>
     </w:p>
     <w:p>
       <w:pPr>
@@ -3123,6 +3192,30 @@
         </w:numPr>
       </w:pPr>
       <w:r>
+        <w:t>Supervisors – Loaded into the pull down menus</w:t>
+      </w:r>
+    </w:p>
+    <w:p>
+      <w:pPr>
+        <w:pStyle w:val="BodyText"/>
+        <w:numPr>
+          <w:ilvl w:val="0"/>
+          <w:numId w:val="9"/>
+        </w:numPr>
+      </w:pPr>
+      <w:r>
+        <w:t>Quality Specialists – loaded into the pull down menus</w:t>
+      </w:r>
+    </w:p>
+    <w:p>
+      <w:pPr>
+        <w:pStyle w:val="BodyText"/>
+        <w:numPr>
+          <w:ilvl w:val="0"/>
+          <w:numId w:val="9"/>
+        </w:numPr>
+      </w:pPr>
+      <w:r>
         <w:t>Hierarchy - Employee hierarchical tables are current and accurate</w:t>
       </w:r>
     </w:p>
@@ -3130,11 +3223,11 @@
       <w:pPr>
         <w:pStyle w:val="Heading1"/>
       </w:pPr>
-      <w:bookmarkStart w:id="12" w:name="_Toc385403744"/>
+      <w:bookmarkStart w:id="11" w:name="_Toc385403744"/>
       <w:r>
         <w:t>Quality Attributes</w:t>
       </w:r>
-      <w:bookmarkEnd w:id="12"/>
+      <w:bookmarkEnd w:id="11"/>
     </w:p>
     <w:p>
       <w:r>
@@ -3272,7 +3365,7 @@
       <w:pPr>
         <w:pStyle w:val="Heading1"/>
       </w:pPr>
-      <w:bookmarkStart w:id="13" w:name="_Toc385403745"/>
+      <w:bookmarkStart w:id="12" w:name="_Toc385403745"/>
       <w:r>
         <w:t xml:space="preserve">Architectural </w:t>
       </w:r>
@@ -3282,7 +3375,7 @@
       <w:r>
         <w:t>iews</w:t>
       </w:r>
-      <w:bookmarkEnd w:id="13"/>
+      <w:bookmarkEnd w:id="12"/>
     </w:p>
     <w:p>
       <w:pPr>
@@ -3292,11 +3385,11 @@
           <w:numId w:val="1"/>
         </w:numPr>
       </w:pPr>
-      <w:bookmarkStart w:id="14" w:name="_Toc385403746"/>
+      <w:bookmarkStart w:id="13" w:name="_Toc385403746"/>
       <w:r>
         <w:t>Views</w:t>
       </w:r>
-      <w:bookmarkEnd w:id="14"/>
+      <w:bookmarkEnd w:id="13"/>
     </w:p>
     <w:p>
       <w:r>
@@ -3441,14 +3534,14 @@
         <w:pStyle w:val="Heading3"/>
         <w:ind w:left="0" w:firstLine="0"/>
       </w:pPr>
-      <w:bookmarkStart w:id="15" w:name="_Toc385403747"/>
+      <w:bookmarkStart w:id="14" w:name="_Toc385403747"/>
       <w:r>
         <w:t>Logical</w:t>
       </w:r>
       <w:r>
         <w:t xml:space="preserve"> View</w:t>
       </w:r>
-      <w:bookmarkEnd w:id="15"/>
+      <w:bookmarkEnd w:id="14"/>
     </w:p>
     <w:p>
       <w:r>
@@ -3748,11 +3841,16 @@
         <w:pStyle w:val="Heading3"/>
         <w:ind w:left="0" w:firstLine="0"/>
       </w:pPr>
-      <w:bookmarkStart w:id="16" w:name="_Toc385403748"/>
-      <w:r>
-        <w:t>Development view:</w:t>
-      </w:r>
+      <w:bookmarkStart w:id="15" w:name="_Toc385403748"/>
+      <w:r>
+        <w:t>Dev</w:t>
+      </w:r>
+      <w:bookmarkStart w:id="16" w:name="_GoBack"/>
       <w:bookmarkEnd w:id="16"/>
+      <w:r>
+        <w:t>elopment view:</w:t>
+      </w:r>
+      <w:bookmarkEnd w:id="15"/>
       <w:r>
         <w:t xml:space="preserve"> </w:t>
       </w:r>
@@ -3770,9 +3868,9 @@
         </w:rPr>
         <w:drawing>
           <wp:inline distT="0" distB="0" distL="0" distR="0">
-            <wp:extent cx="5943600" cy="3084195"/>
-            <wp:effectExtent l="0" t="0" r="0" b="1905"/>
-            <wp:docPr id="7" name="Picture 7"/>
+            <wp:extent cx="5943600" cy="3046730"/>
+            <wp:effectExtent l="0" t="0" r="0" b="1270"/>
+            <wp:docPr id="8" name="Picture 8"/>
             <wp:cNvGraphicFramePr>
               <a:graphicFrameLocks xmlns:a="http://schemas.openxmlformats.org/drawingml/2006/main" noChangeAspect="1"/>
             </wp:cNvGraphicFramePr>
@@ -3780,7 +3878,7 @@
               <a:graphicData uri="http://schemas.openxmlformats.org/drawingml/2006/picture">
                 <pic:pic xmlns:pic="http://schemas.openxmlformats.org/drawingml/2006/picture">
                   <pic:nvPicPr>
-                    <pic:cNvPr id="0" name="eCL Development View.wmf"/>
+                    <pic:cNvPr id="0" name="Arch notebook_Development View.wmf"/>
                     <pic:cNvPicPr/>
                   </pic:nvPicPr>
                   <pic:blipFill>
@@ -3798,7 +3896,7 @@
                   <pic:spPr>
                     <a:xfrm>
                       <a:off x="0" y="0"/>
-                      <a:ext cx="5943600" cy="3084195"/>
+                      <a:ext cx="5943600" cy="3046730"/>
                     </a:xfrm>
                     <a:prstGeom prst="rect">
                       <a:avLst/>
@@ -4074,7 +4172,7 @@
       <w:rPr>
         <w:noProof/>
       </w:rPr>
-      <w:t>7/1/2014</w:t>
+      <w:t>7/16/2014</w:t>
     </w:r>
     <w:r>
       <w:fldChar w:fldCharType="end"/>
@@ -4111,7 +4209,7 @@
         <w:rStyle w:val="PageNumber"/>
         <w:noProof/>
       </w:rPr>
-      <w:t>1</w:t>
+      <w:t>9</w:t>
     </w:r>
     <w:r>
       <w:rPr>
@@ -4316,14 +4414,14 @@
         <v:path o:extrusionok="f" gradientshapeok="t" o:connecttype="rect"/>
         <o:lock v:ext="edit" aspectratio="t"/>
       </v:shapetype>
-      <v:shape id="_x0000_i1026" type="#_x0000_t75" style="width:29.1pt;height:27.7pt" o:bullet="t">
+      <v:shape id="_x0000_i1034" type="#_x0000_t75" style="width:29.1pt;height:27.7pt" o:bullet="t">
         <v:imagedata r:id="rId1" o:title="clip_image001"/>
       </v:shape>
     </w:pict>
   </w:numPicBullet>
   <w:numPicBullet w:numPicBulletId="1">
     <w:pict>
-      <v:shape id="_x0000_i1027" type="#_x0000_t75" style="width:30.9pt;height:30pt" o:bullet="t">
+      <v:shape id="_x0000_i1035" type="#_x0000_t75" style="width:30.9pt;height:30pt" o:bullet="t">
         <v:imagedata r:id="rId2" o:title="clip_image002"/>
       </v:shape>
     </w:pict>
@@ -4975,6 +5073,119 @@
     </w:lvl>
   </w:abstractNum>
   <w:abstractNum w:abstractNumId="6">
+    <w:nsid w:val="401057BF"/>
+    <w:multiLevelType w:val="hybridMultilevel"/>
+    <w:tmpl w:val="E1F2B32A"/>
+    <w:lvl w:ilvl="0" w:tplc="04090001">
+      <w:start w:val="1"/>
+      <w:numFmt w:val="bullet"/>
+      <w:lvlText w:val=""/>
+      <w:lvlJc w:val="left"/>
+      <w:pPr>
+        <w:ind w:left="720" w:hanging="360"/>
+      </w:pPr>
+      <w:rPr>
+        <w:rFonts w:ascii="Symbol" w:hAnsi="Symbol" w:hint="default"/>
+      </w:rPr>
+    </w:lvl>
+    <w:lvl w:ilvl="1" w:tplc="04090003" w:tentative="1">
+      <w:start w:val="1"/>
+      <w:numFmt w:val="bullet"/>
+      <w:lvlText w:val="o"/>
+      <w:lvlJc w:val="left"/>
+      <w:pPr>
+        <w:ind w:left="1440" w:hanging="360"/>
+      </w:pPr>
+      <w:rPr>
+        <w:rFonts w:ascii="Courier New" w:hAnsi="Courier New" w:cs="Courier New" w:hint="default"/>
+      </w:rPr>
+    </w:lvl>
+    <w:lvl w:ilvl="2" w:tplc="04090005" w:tentative="1">
+      <w:start w:val="1"/>
+      <w:numFmt w:val="bullet"/>
+      <w:lvlText w:val=""/>
+      <w:lvlJc w:val="left"/>
+      <w:pPr>
+        <w:ind w:left="2160" w:hanging="360"/>
+      </w:pPr>
+      <w:rPr>
+        <w:rFonts w:ascii="Wingdings" w:hAnsi="Wingdings" w:hint="default"/>
+      </w:rPr>
+    </w:lvl>
+    <w:lvl w:ilvl="3" w:tplc="04090001" w:tentative="1">
+      <w:start w:val="1"/>
+      <w:numFmt w:val="bullet"/>
+      <w:lvlText w:val=""/>
+      <w:lvlJc w:val="left"/>
+      <w:pPr>
+        <w:ind w:left="2880" w:hanging="360"/>
+      </w:pPr>
+      <w:rPr>
+        <w:rFonts w:ascii="Symbol" w:hAnsi="Symbol" w:hint="default"/>
+      </w:rPr>
+    </w:lvl>
+    <w:lvl w:ilvl="4" w:tplc="04090003" w:tentative="1">
+      <w:start w:val="1"/>
+      <w:numFmt w:val="bullet"/>
+      <w:lvlText w:val="o"/>
+      <w:lvlJc w:val="left"/>
+      <w:pPr>
+        <w:ind w:left="3600" w:hanging="360"/>
+      </w:pPr>
+      <w:rPr>
+        <w:rFonts w:ascii="Courier New" w:hAnsi="Courier New" w:cs="Courier New" w:hint="default"/>
+      </w:rPr>
+    </w:lvl>
+    <w:lvl w:ilvl="5" w:tplc="04090005" w:tentative="1">
+      <w:start w:val="1"/>
+      <w:numFmt w:val="bullet"/>
+      <w:lvlText w:val=""/>
+      <w:lvlJc w:val="left"/>
+      <w:pPr>
+        <w:ind w:left="4320" w:hanging="360"/>
+      </w:pPr>
+      <w:rPr>
+        <w:rFonts w:ascii="Wingdings" w:hAnsi="Wingdings" w:hint="default"/>
+      </w:rPr>
+    </w:lvl>
+    <w:lvl w:ilvl="6" w:tplc="04090001" w:tentative="1">
+      <w:start w:val="1"/>
+      <w:numFmt w:val="bullet"/>
+      <w:lvlText w:val=""/>
+      <w:lvlJc w:val="left"/>
+      <w:pPr>
+        <w:ind w:left="5040" w:hanging="360"/>
+      </w:pPr>
+      <w:rPr>
+        <w:rFonts w:ascii="Symbol" w:hAnsi="Symbol" w:hint="default"/>
+      </w:rPr>
+    </w:lvl>
+    <w:lvl w:ilvl="7" w:tplc="04090003" w:tentative="1">
+      <w:start w:val="1"/>
+      <w:numFmt w:val="bullet"/>
+      <w:lvlText w:val="o"/>
+      <w:lvlJc w:val="left"/>
+      <w:pPr>
+        <w:ind w:left="5760" w:hanging="360"/>
+      </w:pPr>
+      <w:rPr>
+        <w:rFonts w:ascii="Courier New" w:hAnsi="Courier New" w:cs="Courier New" w:hint="default"/>
+      </w:rPr>
+    </w:lvl>
+    <w:lvl w:ilvl="8" w:tplc="04090005" w:tentative="1">
+      <w:start w:val="1"/>
+      <w:numFmt w:val="bullet"/>
+      <w:lvlText w:val=""/>
+      <w:lvlJc w:val="left"/>
+      <w:pPr>
+        <w:ind w:left="6480" w:hanging="360"/>
+      </w:pPr>
+      <w:rPr>
+        <w:rFonts w:ascii="Wingdings" w:hAnsi="Wingdings" w:hint="default"/>
+      </w:rPr>
+    </w:lvl>
+  </w:abstractNum>
+  <w:abstractNum w:abstractNumId="7">
     <w:nsid w:val="49D36B8B"/>
     <w:multiLevelType w:val="hybridMultilevel"/>
     <w:tmpl w:val="22EAE652"/>
@@ -5087,7 +5298,7 @@
       </w:rPr>
     </w:lvl>
   </w:abstractNum>
-  <w:abstractNum w:abstractNumId="7">
+  <w:abstractNum w:abstractNumId="8">
     <w:nsid w:val="601C6B52"/>
     <w:multiLevelType w:val="hybridMultilevel"/>
     <w:tmpl w:val="CA5E01E0"/>
@@ -5200,7 +5411,7 @@
       </w:rPr>
     </w:lvl>
   </w:abstractNum>
-  <w:abstractNum w:abstractNumId="8">
+  <w:abstractNum w:abstractNumId="9">
     <w:nsid w:val="7ED74A84"/>
     <w:multiLevelType w:val="hybridMultilevel"/>
     <w:tmpl w:val="FAE23E34"/>
@@ -5313,7 +5524,7 @@
       </w:rPr>
     </w:lvl>
   </w:abstractNum>
-  <w:abstractNum w:abstractNumId="9">
+  <w:abstractNum w:abstractNumId="10">
     <w:nsid w:val="7ED924E9"/>
     <w:multiLevelType w:val="hybridMultilevel"/>
     <w:tmpl w:val="608EA304"/>
@@ -5430,7 +5641,7 @@
     <w:abstractNumId w:val="0"/>
   </w:num>
   <w:num w:numId="2">
-    <w:abstractNumId w:val="8"/>
+    <w:abstractNumId w:val="9"/>
   </w:num>
   <w:num w:numId="3">
     <w:abstractNumId w:val="4"/>
@@ -5439,22 +5650,25 @@
     <w:abstractNumId w:val="2"/>
   </w:num>
   <w:num w:numId="5">
-    <w:abstractNumId w:val="7"/>
+    <w:abstractNumId w:val="8"/>
   </w:num>
   <w:num w:numId="6">
-    <w:abstractNumId w:val="9"/>
+    <w:abstractNumId w:val="10"/>
   </w:num>
   <w:num w:numId="7">
     <w:abstractNumId w:val="1"/>
   </w:num>
   <w:num w:numId="8">
-    <w:abstractNumId w:val="6"/>
+    <w:abstractNumId w:val="7"/>
   </w:num>
   <w:num w:numId="9">
     <w:abstractNumId w:val="3"/>
   </w:num>
   <w:num w:numId="10">
     <w:abstractNumId w:val="5"/>
+  </w:num>
+  <w:num w:numId="11">
+    <w:abstractNumId w:val="6"/>
   </w:num>
   <w:numIdMacAtCleanup w:val="9"/>
 </w:numbering>
@@ -7650,12 +7864,9 @@
 </file>
 
 <file path=customXml/item1.xml><?xml version="1.0" encoding="utf-8"?>
-<?mso-contentType ?>
-<FormTemplates xmlns="http://schemas.microsoft.com/sharepoint/v3/contenttype/forms">
-  <Display>DocumentLibraryForm</Display>
-  <Edit>DocumentLibraryForm</Edit>
-  <New>DocumentLibraryForm</New>
-</FormTemplates>
+<p:properties xmlns:p="http://schemas.microsoft.com/office/2006/metadata/properties" xmlns:xsi="http://www.w3.org/2001/XMLSchema-instance" xmlns:pc="http://schemas.microsoft.com/office/infopath/2007/PartnerControls">
+  <documentManagement/>
+</p:properties>
 </file>
 
 <file path=customXml/item2.xml><?xml version="1.0" encoding="utf-8"?>
@@ -7773,9 +7984,12 @@
 </file>
 
 <file path=customXml/item3.xml><?xml version="1.0" encoding="utf-8"?>
-<p:properties xmlns:p="http://schemas.microsoft.com/office/2006/metadata/properties" xmlns:xsi="http://www.w3.org/2001/XMLSchema-instance" xmlns:pc="http://schemas.microsoft.com/office/infopath/2007/PartnerControls">
-  <documentManagement/>
-</p:properties>
+<?mso-contentType ?>
+<FormTemplates xmlns="http://schemas.microsoft.com/sharepoint/v3/contenttype/forms">
+  <Display>DocumentLibraryForm</Display>
+  <Edit>DocumentLibraryForm</Edit>
+  <New>DocumentLibraryForm</New>
+</FormTemplates>
 </file>
 
 <file path=customXml/item4.xml><?xml version="1.0" encoding="utf-8"?>
@@ -7783,9 +7997,10 @@
 </file>
 
 <file path=customXml/itemProps1.xml><?xml version="1.0" encoding="utf-8"?>
-<ds:datastoreItem xmlns:ds="http://schemas.openxmlformats.org/officeDocument/2006/customXml" ds:itemID="{513BFBA5-B365-4BCC-B3EF-353BF00481D6}">
+<ds:datastoreItem xmlns:ds="http://schemas.openxmlformats.org/officeDocument/2006/customXml" ds:itemID="{F46FE73F-A05A-4DA6-AA2E-3DE8A665A732}">
   <ds:schemaRefs>
-    <ds:schemaRef ds:uri="http://schemas.microsoft.com/sharepoint/v3/contenttype/forms"/>
+    <ds:schemaRef ds:uri="http://schemas.microsoft.com/office/2006/metadata/properties"/>
+    <ds:schemaRef ds:uri="http://schemas.microsoft.com/office/infopath/2007/PartnerControls"/>
   </ds:schemaRefs>
 </ds:datastoreItem>
 </file>
@@ -7807,22 +8022,15 @@
 </file>
 
 <file path=customXml/itemProps3.xml><?xml version="1.0" encoding="utf-8"?>
-<ds:datastoreItem xmlns:ds="http://schemas.openxmlformats.org/officeDocument/2006/customXml" ds:itemID="{F46FE73F-A05A-4DA6-AA2E-3DE8A665A732}">
+<ds:datastoreItem xmlns:ds="http://schemas.openxmlformats.org/officeDocument/2006/customXml" ds:itemID="{513BFBA5-B365-4BCC-B3EF-353BF00481D6}">
   <ds:schemaRefs>
-    <ds:schemaRef ds:uri="http://schemas.microsoft.com/office/infopath/2007/PartnerControls"/>
-    <ds:schemaRef ds:uri="http://purl.org/dc/elements/1.1/"/>
-    <ds:schemaRef ds:uri="http://schemas.microsoft.com/office/2006/metadata/properties"/>
-    <ds:schemaRef ds:uri="http://www.w3.org/XML/1998/namespace"/>
-    <ds:schemaRef ds:uri="http://purl.org/dc/dcmitype/"/>
-    <ds:schemaRef ds:uri="http://schemas.microsoft.com/office/2006/documentManagement/types"/>
-    <ds:schemaRef ds:uri="http://purl.org/dc/terms/"/>
-    <ds:schemaRef ds:uri="http://schemas.openxmlformats.org/package/2006/metadata/core-properties"/>
+    <ds:schemaRef ds:uri="http://schemas.microsoft.com/sharepoint/v3/contenttype/forms"/>
   </ds:schemaRefs>
 </ds:datastoreItem>
 </file>
 
 <file path=customXml/itemProps4.xml><?xml version="1.0" encoding="utf-8"?>
-<ds:datastoreItem xmlns:ds="http://schemas.openxmlformats.org/officeDocument/2006/customXml" ds:itemID="{2C300EB8-AA77-4A2A-ACB5-77B789C64575}">
+<ds:datastoreItem xmlns:ds="http://schemas.openxmlformats.org/officeDocument/2006/customXml" ds:itemID="{A732E4D6-8359-4E84-ACB9-D37F48225650}">
   <ds:schemaRefs>
     <ds:schemaRef ds:uri="http://schemas.openxmlformats.org/officeDocument/2006/bibliography"/>
   </ds:schemaRefs>

</xml_diff>